<commit_message>
Realizado atualizado das especificações, incluido diretórios
</commit_message>
<xml_diff>
--- a/Documentos/RentCar - Especificação Funcional.docx
+++ b/Documentos/RentCar - Especificação Funcional.docx
@@ -41,30 +41,76 @@
     </w:p>
     <w:p>
       <w:pPr>
+        <w:jc w:val="center"/>
+        <w:rPr>
+          <w:rFonts w:ascii="Segoe UI" w:hAnsi="Segoe UI" w:cs="Segoe UI"/>
+          <w:sz w:val="56"/>
+          <w:szCs w:val="56"/>
+        </w:rPr>
+      </w:pPr>
+      <w:proofErr w:type="spellStart"/>
+      <w:r>
+        <w:rPr>
+          <w:rFonts w:ascii="Segoe UI" w:hAnsi="Segoe UI" w:cs="Segoe UI"/>
+          <w:sz w:val="56"/>
+          <w:szCs w:val="56"/>
+        </w:rPr>
+        <w:t>Re</w:t>
+      </w:r>
+      <w:r>
+        <w:rPr>
+          <w:rFonts w:ascii="Segoe UI" w:hAnsi="Segoe UI" w:cs="Segoe UI"/>
+          <w:sz w:val="56"/>
+          <w:szCs w:val="56"/>
+        </w:rPr>
+        <w:t>ntCar</w:t>
+      </w:r>
+      <w:proofErr w:type="spellEnd"/>
+    </w:p>
+    <w:p>
+      <w:pPr>
+        <w:jc w:val="center"/>
+        <w:rPr>
+          <w:rFonts w:ascii="Segoe UI" w:hAnsi="Segoe UI" w:cs="Segoe UI"/>
+          <w:sz w:val="48"/>
+          <w:szCs w:val="48"/>
+        </w:rPr>
+      </w:pPr>
+      <w:r>
+        <w:rPr>
+          <w:rFonts w:ascii="Segoe UI" w:hAnsi="Segoe UI" w:cs="Segoe UI"/>
+          <w:sz w:val="48"/>
+          <w:szCs w:val="48"/>
+        </w:rPr>
+        <w:t>Especificação</w:t>
+      </w:r>
+    </w:p>
+    <w:p>
+      <w:pPr>
         <w:rPr>
           <w:rFonts w:ascii="Segoe UI" w:hAnsi="Segoe UI" w:cs="Segoe UI"/>
           <w:sz w:val="28"/>
           <w:szCs w:val="28"/>
         </w:rPr>
       </w:pPr>
-      <w:proofErr w:type="spellStart"/>
-      <w:r>
+    </w:p>
+    <w:p>
+      <w:pPr>
         <w:rPr>
           <w:rFonts w:ascii="Segoe UI" w:hAnsi="Segoe UI" w:cs="Segoe UI"/>
           <w:sz w:val="28"/>
           <w:szCs w:val="28"/>
         </w:rPr>
-        <w:t>Re</w:t>
-      </w:r>
-      <w:r>
+      </w:pPr>
+    </w:p>
+    <w:p>
+      <w:pPr>
         <w:rPr>
           <w:rFonts w:ascii="Segoe UI" w:hAnsi="Segoe UI" w:cs="Segoe UI"/>
           <w:sz w:val="28"/>
           <w:szCs w:val="28"/>
         </w:rPr>
-        <w:t>ntCar</w:t>
-      </w:r>
-      <w:proofErr w:type="spellEnd"/>
+      </w:pPr>
     </w:p>
     <w:p>
       <w:pPr>
@@ -122,21 +168,21 @@
     </w:p>
     <w:p>
       <w:pPr>
+        <w:jc w:val="center"/>
         <w:rPr>
           <w:rFonts w:ascii="Segoe UI" w:hAnsi="Segoe UI" w:cs="Segoe UI"/>
           <w:sz w:val="28"/>
           <w:szCs w:val="28"/>
         </w:rPr>
       </w:pPr>
-    </w:p>
-    <w:p>
-      <w:pPr>
+      <w:r>
         <w:rPr>
           <w:rFonts w:ascii="Segoe UI" w:hAnsi="Segoe UI" w:cs="Segoe UI"/>
           <w:sz w:val="28"/>
           <w:szCs w:val="28"/>
         </w:rPr>
-      </w:pPr>
+        <w:t>2019</w:t>
+      </w:r>
     </w:p>
     <w:p>
       <w:pPr>
@@ -146,45 +192,824 @@
           <w:szCs w:val="28"/>
         </w:rPr>
       </w:pPr>
-    </w:p>
-    <w:p>
-      <w:pPr>
+      <w:r>
         <w:rPr>
           <w:rFonts w:ascii="Segoe UI" w:hAnsi="Segoe UI" w:cs="Segoe UI"/>
           <w:sz w:val="28"/>
           <w:szCs w:val="28"/>
         </w:rPr>
-      </w:pPr>
-    </w:p>
-    <w:p>
-      <w:pPr>
+        <w:br w:type="page"/>
+      </w:r>
+    </w:p>
+    <w:sdt>
+      <w:sdtPr>
+        <w:id w:val="-1878845188"/>
+        <w:docPartObj>
+          <w:docPartGallery w:val="Table of Contents"/>
+          <w:docPartUnique/>
+        </w:docPartObj>
+      </w:sdtPr>
+      <w:sdtEndPr>
         <w:rPr>
-          <w:rFonts w:ascii="Segoe UI" w:hAnsi="Segoe UI" w:cs="Segoe UI"/>
-          <w:sz w:val="28"/>
-          <w:szCs w:val="28"/>
+          <w:rFonts w:asciiTheme="minorHAnsi" w:eastAsiaTheme="minorHAnsi" w:hAnsiTheme="minorHAnsi" w:cstheme="minorBidi"/>
+          <w:b/>
+          <w:bCs/>
+          <w:color w:val="auto"/>
+          <w:sz w:val="22"/>
+          <w:szCs w:val="22"/>
+          <w:lang w:eastAsia="en-US"/>
         </w:rPr>
-      </w:pPr>
-    </w:p>
-    <w:p>
-      <w:pPr>
-        <w:rPr>
-          <w:rFonts w:ascii="Segoe UI" w:hAnsi="Segoe UI" w:cs="Segoe UI"/>
-          <w:sz w:val="28"/>
-          <w:szCs w:val="28"/>
-        </w:rPr>
-      </w:pPr>
-    </w:p>
-    <w:p>
-      <w:pPr>
-        <w:pStyle w:val="SemEspaamento"/>
+      </w:sdtEndPr>
+      <w:sdtContent>
+        <w:p>
+          <w:pPr>
+            <w:pStyle w:val="CabealhodoSumrio"/>
+          </w:pPr>
+          <w:r>
+            <w:t>Sumário</w:t>
+          </w:r>
+        </w:p>
+        <w:p>
+          <w:pPr>
+            <w:pStyle w:val="Sumrio1"/>
+            <w:tabs>
+              <w:tab w:val="right" w:leader="dot" w:pos="8494"/>
+            </w:tabs>
+            <w:rPr>
+              <w:noProof/>
+            </w:rPr>
+          </w:pPr>
+          <w:r>
+            <w:fldChar w:fldCharType="begin"/>
+          </w:r>
+          <w:r>
+            <w:instrText xml:space="preserve"> TOC \o "1-3" \h \z \u </w:instrText>
+          </w:r>
+          <w:r>
+            <w:fldChar w:fldCharType="separate"/>
+          </w:r>
+          <w:hyperlink w:anchor="_Toc5731056" w:history="1">
+            <w:r>
+              <w:rPr>
+                <w:rStyle w:val="Hyperlink"/>
+                <w:noProof/>
+              </w:rPr>
+              <w:t>Versão do Documento</w:t>
+            </w:r>
+            <w:r>
+              <w:rPr>
+                <w:noProof/>
+                <w:webHidden/>
+              </w:rPr>
+              <w:tab/>
+            </w:r>
+            <w:r>
+              <w:rPr>
+                <w:noProof/>
+                <w:webHidden/>
+              </w:rPr>
+              <w:fldChar w:fldCharType="begin"/>
+            </w:r>
+            <w:r>
+              <w:rPr>
+                <w:noProof/>
+                <w:webHidden/>
+              </w:rPr>
+              <w:instrText xml:space="preserve"> PAGEREF _Toc5731056 \h </w:instrText>
+            </w:r>
+            <w:r>
+              <w:rPr>
+                <w:noProof/>
+                <w:webHidden/>
+              </w:rPr>
+            </w:r>
+            <w:r>
+              <w:rPr>
+                <w:noProof/>
+                <w:webHidden/>
+              </w:rPr>
+              <w:fldChar w:fldCharType="separate"/>
+            </w:r>
+            <w:r>
+              <w:rPr>
+                <w:noProof/>
+                <w:webHidden/>
+              </w:rPr>
+              <w:t>3</w:t>
+            </w:r>
+            <w:r>
+              <w:rPr>
+                <w:noProof/>
+                <w:webHidden/>
+              </w:rPr>
+              <w:fldChar w:fldCharType="end"/>
+            </w:r>
+          </w:hyperlink>
+        </w:p>
+        <w:p>
+          <w:pPr>
+            <w:pStyle w:val="Sumrio1"/>
+            <w:tabs>
+              <w:tab w:val="right" w:leader="dot" w:pos="8494"/>
+            </w:tabs>
+            <w:rPr>
+              <w:noProof/>
+            </w:rPr>
+          </w:pPr>
+          <w:hyperlink w:anchor="_Toc5731057" w:history="1">
+            <w:r>
+              <w:rPr>
+                <w:rStyle w:val="Hyperlink"/>
+                <w:noProof/>
+              </w:rPr>
+              <w:t>Introdução</w:t>
+            </w:r>
+            <w:r>
+              <w:rPr>
+                <w:noProof/>
+                <w:webHidden/>
+              </w:rPr>
+              <w:tab/>
+            </w:r>
+            <w:r>
+              <w:rPr>
+                <w:noProof/>
+                <w:webHidden/>
+              </w:rPr>
+              <w:fldChar w:fldCharType="begin"/>
+            </w:r>
+            <w:r>
+              <w:rPr>
+                <w:noProof/>
+                <w:webHidden/>
+              </w:rPr>
+              <w:instrText xml:space="preserve"> PAGEREF _Toc5731057 \h </w:instrText>
+            </w:r>
+            <w:r>
+              <w:rPr>
+                <w:noProof/>
+                <w:webHidden/>
+              </w:rPr>
+            </w:r>
+            <w:r>
+              <w:rPr>
+                <w:noProof/>
+                <w:webHidden/>
+              </w:rPr>
+              <w:fldChar w:fldCharType="separate"/>
+            </w:r>
+            <w:r>
+              <w:rPr>
+                <w:noProof/>
+                <w:webHidden/>
+              </w:rPr>
+              <w:t>4</w:t>
+            </w:r>
+            <w:r>
+              <w:rPr>
+                <w:noProof/>
+                <w:webHidden/>
+              </w:rPr>
+              <w:fldChar w:fldCharType="end"/>
+            </w:r>
+          </w:hyperlink>
+        </w:p>
+        <w:p>
+          <w:pPr>
+            <w:pStyle w:val="Sumrio1"/>
+            <w:tabs>
+              <w:tab w:val="right" w:leader="dot" w:pos="8494"/>
+            </w:tabs>
+            <w:rPr>
+              <w:noProof/>
+            </w:rPr>
+          </w:pPr>
+          <w:hyperlink w:anchor="_Toc5731058" w:history="1">
+            <w:r>
+              <w:rPr>
+                <w:rStyle w:val="Hyperlink"/>
+                <w:noProof/>
+              </w:rPr>
+              <w:t>Requisitos</w:t>
+            </w:r>
+            <w:r>
+              <w:rPr>
+                <w:noProof/>
+                <w:webHidden/>
+              </w:rPr>
+              <w:tab/>
+            </w:r>
+            <w:r>
+              <w:rPr>
+                <w:noProof/>
+                <w:webHidden/>
+              </w:rPr>
+              <w:fldChar w:fldCharType="begin"/>
+            </w:r>
+            <w:r>
+              <w:rPr>
+                <w:noProof/>
+                <w:webHidden/>
+              </w:rPr>
+              <w:instrText xml:space="preserve"> PAGEREF _Toc5731058 \h </w:instrText>
+            </w:r>
+            <w:r>
+              <w:rPr>
+                <w:noProof/>
+                <w:webHidden/>
+              </w:rPr>
+            </w:r>
+            <w:r>
+              <w:rPr>
+                <w:noProof/>
+                <w:webHidden/>
+              </w:rPr>
+              <w:fldChar w:fldCharType="separate"/>
+            </w:r>
+            <w:r>
+              <w:rPr>
+                <w:noProof/>
+                <w:webHidden/>
+              </w:rPr>
+              <w:t>4</w:t>
+            </w:r>
+            <w:r>
+              <w:rPr>
+                <w:noProof/>
+                <w:webHidden/>
+              </w:rPr>
+              <w:fldChar w:fldCharType="end"/>
+            </w:r>
+          </w:hyperlink>
+        </w:p>
+        <w:p>
+          <w:pPr>
+            <w:pStyle w:val="Sumrio1"/>
+            <w:tabs>
+              <w:tab w:val="right" w:leader="dot" w:pos="8494"/>
+            </w:tabs>
+            <w:rPr>
+              <w:noProof/>
+            </w:rPr>
+          </w:pPr>
+          <w:hyperlink w:anchor="_Toc5731059" w:history="1">
+            <w:r>
+              <w:rPr>
+                <w:rStyle w:val="Hyperlink"/>
+                <w:noProof/>
+              </w:rPr>
+              <w:t>Cadastro de Usuários</w:t>
+            </w:r>
+            <w:r>
+              <w:rPr>
+                <w:noProof/>
+                <w:webHidden/>
+              </w:rPr>
+              <w:tab/>
+            </w:r>
+            <w:r>
+              <w:rPr>
+                <w:noProof/>
+                <w:webHidden/>
+              </w:rPr>
+              <w:fldChar w:fldCharType="begin"/>
+            </w:r>
+            <w:r>
+              <w:rPr>
+                <w:noProof/>
+                <w:webHidden/>
+              </w:rPr>
+              <w:instrText xml:space="preserve"> PAGEREF _Toc5731059 \h </w:instrText>
+            </w:r>
+            <w:r>
+              <w:rPr>
+                <w:noProof/>
+                <w:webHidden/>
+              </w:rPr>
+            </w:r>
+            <w:r>
+              <w:rPr>
+                <w:noProof/>
+                <w:webHidden/>
+              </w:rPr>
+              <w:fldChar w:fldCharType="separate"/>
+            </w:r>
+            <w:r>
+              <w:rPr>
+                <w:noProof/>
+                <w:webHidden/>
+              </w:rPr>
+              <w:t>4</w:t>
+            </w:r>
+            <w:r>
+              <w:rPr>
+                <w:noProof/>
+                <w:webHidden/>
+              </w:rPr>
+              <w:fldChar w:fldCharType="end"/>
+            </w:r>
+          </w:hyperlink>
+        </w:p>
+        <w:p>
+          <w:pPr>
+            <w:pStyle w:val="Sumrio1"/>
+            <w:tabs>
+              <w:tab w:val="right" w:leader="dot" w:pos="8494"/>
+            </w:tabs>
+            <w:rPr>
+              <w:noProof/>
+            </w:rPr>
+          </w:pPr>
+          <w:hyperlink w:anchor="_Toc5731060" w:history="1">
+            <w:r>
+              <w:rPr>
+                <w:rStyle w:val="Hyperlink"/>
+                <w:noProof/>
+              </w:rPr>
+              <w:t>Cadastro de Veículos</w:t>
+            </w:r>
+            <w:r>
+              <w:rPr>
+                <w:noProof/>
+                <w:webHidden/>
+              </w:rPr>
+              <w:tab/>
+            </w:r>
+            <w:r>
+              <w:rPr>
+                <w:noProof/>
+                <w:webHidden/>
+              </w:rPr>
+              <w:fldChar w:fldCharType="begin"/>
+            </w:r>
+            <w:r>
+              <w:rPr>
+                <w:noProof/>
+                <w:webHidden/>
+              </w:rPr>
+              <w:instrText xml:space="preserve"> PAGEREF _Toc5731060 \h </w:instrText>
+            </w:r>
+            <w:r>
+              <w:rPr>
+                <w:noProof/>
+                <w:webHidden/>
+              </w:rPr>
+            </w:r>
+            <w:r>
+              <w:rPr>
+                <w:noProof/>
+                <w:webHidden/>
+              </w:rPr>
+              <w:fldChar w:fldCharType="separate"/>
+            </w:r>
+            <w:r>
+              <w:rPr>
+                <w:noProof/>
+                <w:webHidden/>
+              </w:rPr>
+              <w:t>4</w:t>
+            </w:r>
+            <w:r>
+              <w:rPr>
+                <w:noProof/>
+                <w:webHidden/>
+              </w:rPr>
+              <w:fldChar w:fldCharType="end"/>
+            </w:r>
+          </w:hyperlink>
+        </w:p>
+        <w:p>
+          <w:pPr>
+            <w:pStyle w:val="Sumrio1"/>
+            <w:tabs>
+              <w:tab w:val="right" w:leader="dot" w:pos="8494"/>
+            </w:tabs>
+            <w:rPr>
+              <w:noProof/>
+            </w:rPr>
+          </w:pPr>
+          <w:hyperlink w:anchor="_Toc5731061" w:history="1">
+            <w:r>
+              <w:rPr>
+                <w:rStyle w:val="Hyperlink"/>
+                <w:noProof/>
+              </w:rPr>
+              <w:t>Cadastro de Cliente</w:t>
+            </w:r>
+            <w:r>
+              <w:rPr>
+                <w:noProof/>
+                <w:webHidden/>
+              </w:rPr>
+              <w:tab/>
+            </w:r>
+            <w:r>
+              <w:rPr>
+                <w:noProof/>
+                <w:webHidden/>
+              </w:rPr>
+              <w:fldChar w:fldCharType="begin"/>
+            </w:r>
+            <w:r>
+              <w:rPr>
+                <w:noProof/>
+                <w:webHidden/>
+              </w:rPr>
+              <w:instrText xml:space="preserve"> PAGEREF _Toc5731061 \h </w:instrText>
+            </w:r>
+            <w:r>
+              <w:rPr>
+                <w:noProof/>
+                <w:webHidden/>
+              </w:rPr>
+            </w:r>
+            <w:r>
+              <w:rPr>
+                <w:noProof/>
+                <w:webHidden/>
+              </w:rPr>
+              <w:fldChar w:fldCharType="separate"/>
+            </w:r>
+            <w:r>
+              <w:rPr>
+                <w:noProof/>
+                <w:webHidden/>
+              </w:rPr>
+              <w:t>4</w:t>
+            </w:r>
+            <w:r>
+              <w:rPr>
+                <w:noProof/>
+                <w:webHidden/>
+              </w:rPr>
+              <w:fldChar w:fldCharType="end"/>
+            </w:r>
+          </w:hyperlink>
+        </w:p>
+        <w:p>
+          <w:pPr>
+            <w:pStyle w:val="Sumrio1"/>
+            <w:tabs>
+              <w:tab w:val="right" w:leader="dot" w:pos="8494"/>
+            </w:tabs>
+            <w:rPr>
+              <w:noProof/>
+            </w:rPr>
+          </w:pPr>
+          <w:hyperlink w:anchor="_Toc5731062" w:history="1">
+            <w:r>
+              <w:rPr>
+                <w:rStyle w:val="Hyperlink"/>
+                <w:noProof/>
+              </w:rPr>
+              <w:t>Reserva de Veículos</w:t>
+            </w:r>
+            <w:r>
+              <w:rPr>
+                <w:noProof/>
+                <w:webHidden/>
+              </w:rPr>
+              <w:tab/>
+            </w:r>
+            <w:r>
+              <w:rPr>
+                <w:noProof/>
+                <w:webHidden/>
+              </w:rPr>
+              <w:fldChar w:fldCharType="begin"/>
+            </w:r>
+            <w:r>
+              <w:rPr>
+                <w:noProof/>
+                <w:webHidden/>
+              </w:rPr>
+              <w:instrText xml:space="preserve"> PAGEREF _Toc5731062 \h </w:instrText>
+            </w:r>
+            <w:r>
+              <w:rPr>
+                <w:noProof/>
+                <w:webHidden/>
+              </w:rPr>
+            </w:r>
+            <w:r>
+              <w:rPr>
+                <w:noProof/>
+                <w:webHidden/>
+              </w:rPr>
+              <w:fldChar w:fldCharType="separate"/>
+            </w:r>
+            <w:r>
+              <w:rPr>
+                <w:noProof/>
+                <w:webHidden/>
+              </w:rPr>
+              <w:t>5</w:t>
+            </w:r>
+            <w:r>
+              <w:rPr>
+                <w:noProof/>
+                <w:webHidden/>
+              </w:rPr>
+              <w:fldChar w:fldCharType="end"/>
+            </w:r>
+          </w:hyperlink>
+        </w:p>
+        <w:p>
+          <w:pPr>
+            <w:pStyle w:val="Sumrio1"/>
+            <w:tabs>
+              <w:tab w:val="right" w:leader="dot" w:pos="8494"/>
+            </w:tabs>
+            <w:rPr>
+              <w:noProof/>
+            </w:rPr>
+          </w:pPr>
+          <w:hyperlink w:anchor="_Toc5731063" w:history="1">
+            <w:r>
+              <w:rPr>
+                <w:rStyle w:val="Hyperlink"/>
+                <w:noProof/>
+              </w:rPr>
+              <w:t>Locação de Veículo</w:t>
+            </w:r>
+            <w:r>
+              <w:rPr>
+                <w:noProof/>
+                <w:webHidden/>
+              </w:rPr>
+              <w:tab/>
+            </w:r>
+            <w:r>
+              <w:rPr>
+                <w:noProof/>
+                <w:webHidden/>
+              </w:rPr>
+              <w:fldChar w:fldCharType="begin"/>
+            </w:r>
+            <w:r>
+              <w:rPr>
+                <w:noProof/>
+                <w:webHidden/>
+              </w:rPr>
+              <w:instrText xml:space="preserve"> PAGEREF _Toc5731063 \h </w:instrText>
+            </w:r>
+            <w:r>
+              <w:rPr>
+                <w:noProof/>
+                <w:webHidden/>
+              </w:rPr>
+            </w:r>
+            <w:r>
+              <w:rPr>
+                <w:noProof/>
+                <w:webHidden/>
+              </w:rPr>
+              <w:fldChar w:fldCharType="separate"/>
+            </w:r>
+            <w:r>
+              <w:rPr>
+                <w:noProof/>
+                <w:webHidden/>
+              </w:rPr>
+              <w:t>5</w:t>
+            </w:r>
+            <w:r>
+              <w:rPr>
+                <w:noProof/>
+                <w:webHidden/>
+              </w:rPr>
+              <w:fldChar w:fldCharType="end"/>
+            </w:r>
+          </w:hyperlink>
+        </w:p>
+        <w:p>
+          <w:pPr>
+            <w:pStyle w:val="Sumrio1"/>
+            <w:tabs>
+              <w:tab w:val="right" w:leader="dot" w:pos="8494"/>
+            </w:tabs>
+            <w:rPr>
+              <w:noProof/>
+            </w:rPr>
+          </w:pPr>
+          <w:hyperlink w:anchor="_Toc5731064" w:history="1">
+            <w:r>
+              <w:rPr>
+                <w:rStyle w:val="Hyperlink"/>
+                <w:noProof/>
+              </w:rPr>
+              <w:t>Devolução de Veículos</w:t>
+            </w:r>
+            <w:r>
+              <w:rPr>
+                <w:noProof/>
+                <w:webHidden/>
+              </w:rPr>
+              <w:tab/>
+            </w:r>
+            <w:r>
+              <w:rPr>
+                <w:noProof/>
+                <w:webHidden/>
+              </w:rPr>
+              <w:fldChar w:fldCharType="begin"/>
+            </w:r>
+            <w:r>
+              <w:rPr>
+                <w:noProof/>
+                <w:webHidden/>
+              </w:rPr>
+              <w:instrText xml:space="preserve"> PAGEREF _Toc5731064 \h </w:instrText>
+            </w:r>
+            <w:r>
+              <w:rPr>
+                <w:noProof/>
+                <w:webHidden/>
+              </w:rPr>
+            </w:r>
+            <w:r>
+              <w:rPr>
+                <w:noProof/>
+                <w:webHidden/>
+              </w:rPr>
+              <w:fldChar w:fldCharType="separate"/>
+            </w:r>
+            <w:r>
+              <w:rPr>
+                <w:noProof/>
+                <w:webHidden/>
+              </w:rPr>
+              <w:t>5</w:t>
+            </w:r>
+            <w:r>
+              <w:rPr>
+                <w:noProof/>
+                <w:webHidden/>
+              </w:rPr>
+              <w:fldChar w:fldCharType="end"/>
+            </w:r>
+          </w:hyperlink>
+        </w:p>
+        <w:p>
+          <w:pPr>
+            <w:pStyle w:val="Sumrio1"/>
+            <w:tabs>
+              <w:tab w:val="right" w:leader="dot" w:pos="8494"/>
+            </w:tabs>
+            <w:rPr>
+              <w:noProof/>
+            </w:rPr>
+          </w:pPr>
+          <w:hyperlink w:anchor="_Toc5731065" w:history="1">
+            <w:r>
+              <w:rPr>
+                <w:rStyle w:val="Hyperlink"/>
+                <w:noProof/>
+              </w:rPr>
+              <w:t>Ferramentas</w:t>
+            </w:r>
+            <w:r>
+              <w:rPr>
+                <w:noProof/>
+                <w:webHidden/>
+              </w:rPr>
+              <w:tab/>
+            </w:r>
+            <w:r>
+              <w:rPr>
+                <w:noProof/>
+                <w:webHidden/>
+              </w:rPr>
+              <w:fldChar w:fldCharType="begin"/>
+            </w:r>
+            <w:r>
+              <w:rPr>
+                <w:noProof/>
+                <w:webHidden/>
+              </w:rPr>
+              <w:instrText xml:space="preserve"> PAGEREF _Toc5731065 \h </w:instrText>
+            </w:r>
+            <w:r>
+              <w:rPr>
+                <w:noProof/>
+                <w:webHidden/>
+              </w:rPr>
+            </w:r>
+            <w:r>
+              <w:rPr>
+                <w:noProof/>
+                <w:webHidden/>
+              </w:rPr>
+              <w:fldChar w:fldCharType="separate"/>
+            </w:r>
+            <w:r>
+              <w:rPr>
+                <w:noProof/>
+                <w:webHidden/>
+              </w:rPr>
+              <w:t>6</w:t>
+            </w:r>
+            <w:r>
+              <w:rPr>
+                <w:noProof/>
+                <w:webHidden/>
+              </w:rPr>
+              <w:fldChar w:fldCharType="end"/>
+            </w:r>
+          </w:hyperlink>
+        </w:p>
+        <w:p>
+          <w:pPr>
+            <w:pStyle w:val="Sumrio1"/>
+            <w:tabs>
+              <w:tab w:val="right" w:leader="dot" w:pos="8494"/>
+            </w:tabs>
+            <w:rPr>
+              <w:noProof/>
+            </w:rPr>
+          </w:pPr>
+          <w:hyperlink w:anchor="_Toc5731066" w:history="1">
+            <w:r>
+              <w:rPr>
+                <w:rStyle w:val="Hyperlink"/>
+                <w:noProof/>
+              </w:rPr>
+              <w:t>Equipe</w:t>
+            </w:r>
+            <w:r>
+              <w:rPr>
+                <w:noProof/>
+                <w:webHidden/>
+              </w:rPr>
+              <w:tab/>
+            </w:r>
+            <w:r>
+              <w:rPr>
+                <w:noProof/>
+                <w:webHidden/>
+              </w:rPr>
+              <w:fldChar w:fldCharType="begin"/>
+            </w:r>
+            <w:r>
+              <w:rPr>
+                <w:noProof/>
+                <w:webHidden/>
+              </w:rPr>
+              <w:instrText xml:space="preserve"> PAGEREF _Toc5731066 \h </w:instrText>
+            </w:r>
+            <w:r>
+              <w:rPr>
+                <w:noProof/>
+                <w:webHidden/>
+              </w:rPr>
+            </w:r>
+            <w:r>
+              <w:rPr>
+                <w:noProof/>
+                <w:webHidden/>
+              </w:rPr>
+              <w:fldChar w:fldCharType="separate"/>
+            </w:r>
+            <w:r>
+              <w:rPr>
+                <w:noProof/>
+                <w:webHidden/>
+              </w:rPr>
+              <w:t>6</w:t>
+            </w:r>
+            <w:r>
+              <w:rPr>
+                <w:noProof/>
+                <w:webHidden/>
+              </w:rPr>
+              <w:fldChar w:fldCharType="end"/>
+            </w:r>
+          </w:hyperlink>
+        </w:p>
+        <w:p>
+          <w:r>
+            <w:rPr>
+              <w:b/>
+              <w:bCs/>
+            </w:rPr>
+            <w:fldChar w:fldCharType="end"/>
+          </w:r>
+        </w:p>
+      </w:sdtContent>
+    </w:sdt>
+    <w:p>
+      <w:pPr>
+        <w:pStyle w:val="Ttulo1"/>
       </w:pPr>
       <w:r>
         <w:br w:type="page"/>
       </w:r>
+      <w:bookmarkStart w:id="0" w:name="_Toc5731056"/>
       <w:r>
         <w:lastRenderedPageBreak/>
         <w:t>Versão do Documento</w:t>
       </w:r>
+      <w:bookmarkEnd w:id="0"/>
     </w:p>
     <w:p>
       <w:pPr>
@@ -198,15 +1023,15 @@
         <w:tblLook w:val="04A0" w:firstRow="1" w:lastRow="0" w:firstColumn="1" w:lastColumn="0" w:noHBand="0" w:noVBand="1"/>
       </w:tblPr>
       <w:tblGrid>
-        <w:gridCol w:w="2112"/>
-        <w:gridCol w:w="2201"/>
-        <w:gridCol w:w="2290"/>
-        <w:gridCol w:w="1891"/>
+        <w:gridCol w:w="1271"/>
+        <w:gridCol w:w="3827"/>
+        <w:gridCol w:w="1985"/>
+        <w:gridCol w:w="1411"/>
       </w:tblGrid>
       <w:tr>
         <w:tc>
           <w:tcPr>
-            <w:tcW w:w="2112" w:type="dxa"/>
+            <w:tcW w:w="1271" w:type="dxa"/>
           </w:tcPr>
           <w:p>
             <w:pPr>
@@ -219,7 +1044,7 @@
         </w:tc>
         <w:tc>
           <w:tcPr>
-            <w:tcW w:w="2201" w:type="dxa"/>
+            <w:tcW w:w="3827" w:type="dxa"/>
           </w:tcPr>
           <w:p>
             <w:pPr>
@@ -232,7 +1057,7 @@
         </w:tc>
         <w:tc>
           <w:tcPr>
-            <w:tcW w:w="2290" w:type="dxa"/>
+            <w:tcW w:w="1985" w:type="dxa"/>
           </w:tcPr>
           <w:p>
             <w:pPr>
@@ -245,7 +1070,7 @@
         </w:tc>
         <w:tc>
           <w:tcPr>
-            <w:tcW w:w="1891" w:type="dxa"/>
+            <w:tcW w:w="1411" w:type="dxa"/>
           </w:tcPr>
           <w:p>
             <w:pPr>
@@ -260,7 +1085,7 @@
       <w:tr>
         <w:tc>
           <w:tcPr>
-            <w:tcW w:w="2112" w:type="dxa"/>
+            <w:tcW w:w="1271" w:type="dxa"/>
           </w:tcPr>
           <w:p>
             <w:pPr>
@@ -273,7 +1098,7 @@
         </w:tc>
         <w:tc>
           <w:tcPr>
-            <w:tcW w:w="2201" w:type="dxa"/>
+            <w:tcW w:w="3827" w:type="dxa"/>
           </w:tcPr>
           <w:p>
             <w:pPr>
@@ -286,7 +1111,7 @@
         </w:tc>
         <w:tc>
           <w:tcPr>
-            <w:tcW w:w="2290" w:type="dxa"/>
+            <w:tcW w:w="1985" w:type="dxa"/>
           </w:tcPr>
           <w:p>
             <w:pPr>
@@ -299,7 +1124,7 @@
         </w:tc>
         <w:tc>
           <w:tcPr>
-            <w:tcW w:w="1891" w:type="dxa"/>
+            <w:tcW w:w="1411" w:type="dxa"/>
           </w:tcPr>
           <w:p>
             <w:pPr>
@@ -311,6 +1136,70 @@
           </w:p>
         </w:tc>
       </w:tr>
+      <w:tr>
+        <w:tc>
+          <w:tcPr>
+            <w:tcW w:w="1271" w:type="dxa"/>
+          </w:tcPr>
+          <w:p>
+            <w:pPr>
+              <w:pStyle w:val="SemEspaamento"/>
+            </w:pPr>
+            <w:r>
+              <w:t>002</w:t>
+            </w:r>
+          </w:p>
+        </w:tc>
+        <w:tc>
+          <w:tcPr>
+            <w:tcW w:w="3827" w:type="dxa"/>
+          </w:tcPr>
+          <w:p>
+            <w:pPr>
+              <w:pStyle w:val="SemEspaamento"/>
+            </w:pPr>
+            <w:r>
+              <w:t xml:space="preserve">Incluído URL do </w:t>
+            </w:r>
+            <w:proofErr w:type="spellStart"/>
+            <w:r>
+              <w:t>Gi</w:t>
+            </w:r>
+            <w:bookmarkStart w:id="1" w:name="_GoBack"/>
+            <w:bookmarkEnd w:id="1"/>
+            <w:r>
+              <w:t>thub</w:t>
+            </w:r>
+            <w:proofErr w:type="spellEnd"/>
+          </w:p>
+        </w:tc>
+        <w:tc>
+          <w:tcPr>
+            <w:tcW w:w="1985" w:type="dxa"/>
+          </w:tcPr>
+          <w:p>
+            <w:pPr>
+              <w:pStyle w:val="SemEspaamento"/>
+            </w:pPr>
+            <w:r>
+              <w:t>Daniel Filomena</w:t>
+            </w:r>
+          </w:p>
+        </w:tc>
+        <w:tc>
+          <w:tcPr>
+            <w:tcW w:w="1411" w:type="dxa"/>
+          </w:tcPr>
+          <w:p>
+            <w:pPr>
+              <w:pStyle w:val="SemEspaamento"/>
+            </w:pPr>
+            <w:r>
+              <w:t>09/04/2019</w:t>
+            </w:r>
+          </w:p>
+        </w:tc>
+      </w:tr>
     </w:tbl>
     <w:p>
       <w:pPr>
@@ -326,10 +1215,12 @@
       <w:pPr>
         <w:pStyle w:val="Ttulo1"/>
       </w:pPr>
+      <w:bookmarkStart w:id="2" w:name="_Toc5731057"/>
       <w:r>
         <w:lastRenderedPageBreak/>
         <w:t>Introdução</w:t>
       </w:r>
+      <w:bookmarkEnd w:id="2"/>
     </w:p>
     <w:p>
       <w:pPr>
@@ -357,9 +1248,11 @@
       <w:pPr>
         <w:pStyle w:val="Ttulo1"/>
       </w:pPr>
+      <w:bookmarkStart w:id="3" w:name="_Toc5731058"/>
       <w:r>
         <w:t>Requisitos</w:t>
       </w:r>
+      <w:bookmarkEnd w:id="3"/>
     </w:p>
     <w:p>
       <w:pPr>
@@ -447,9 +1340,11 @@
       <w:pPr>
         <w:pStyle w:val="Ttulo1"/>
       </w:pPr>
+      <w:bookmarkStart w:id="4" w:name="_Toc5731059"/>
       <w:r>
         <w:t>Cadastro de Usuários</w:t>
       </w:r>
+      <w:bookmarkEnd w:id="4"/>
     </w:p>
     <w:p>
       <w:pPr>
@@ -529,9 +1424,11 @@
       <w:pPr>
         <w:pStyle w:val="Ttulo1"/>
       </w:pPr>
+      <w:bookmarkStart w:id="5" w:name="_Toc5731060"/>
       <w:r>
         <w:t>Cadastro de Veículos</w:t>
       </w:r>
+      <w:bookmarkEnd w:id="5"/>
     </w:p>
     <w:p>
       <w:pPr>
@@ -630,9 +1527,11 @@
       <w:pPr>
         <w:pStyle w:val="Ttulo1"/>
       </w:pPr>
+      <w:bookmarkStart w:id="6" w:name="_Toc5731061"/>
       <w:r>
         <w:t>Cadastro de Cliente</w:t>
       </w:r>
+      <w:bookmarkEnd w:id="6"/>
     </w:p>
     <w:p/>
     <w:p>
@@ -706,10 +1605,12 @@
       <w:pPr>
         <w:pStyle w:val="Ttulo1"/>
       </w:pPr>
+      <w:bookmarkStart w:id="7" w:name="_Toc5731062"/>
       <w:r>
         <w:lastRenderedPageBreak/>
         <w:t>Reserva de Veículos</w:t>
       </w:r>
+      <w:bookmarkEnd w:id="7"/>
     </w:p>
     <w:p>
       <w:pPr>
@@ -811,9 +1712,11 @@
       <w:pPr>
         <w:pStyle w:val="Ttulo1"/>
       </w:pPr>
+      <w:bookmarkStart w:id="8" w:name="_Toc5731063"/>
       <w:r>
         <w:t>Locação de Veículo</w:t>
       </w:r>
+      <w:bookmarkEnd w:id="8"/>
     </w:p>
     <w:p>
       <w:pPr>
@@ -929,9 +1832,11 @@
       <w:pPr>
         <w:pStyle w:val="Ttulo1"/>
       </w:pPr>
+      <w:bookmarkStart w:id="9" w:name="_Toc5731064"/>
       <w:r>
         <w:t>Devolução de Veículos</w:t>
       </w:r>
+      <w:bookmarkEnd w:id="9"/>
     </w:p>
     <w:p>
       <w:pPr>
@@ -1074,17 +1979,17 @@
       <w:pPr>
         <w:pStyle w:val="SemEspaamento"/>
       </w:pPr>
-      <w:bookmarkStart w:id="0" w:name="_GoBack"/>
-      <w:bookmarkEnd w:id="0"/>
     </w:p>
     <w:p>
       <w:pPr>
         <w:pStyle w:val="Ttulo1"/>
       </w:pPr>
+      <w:bookmarkStart w:id="10" w:name="_Toc5731065"/>
       <w:r>
         <w:lastRenderedPageBreak/>
         <w:t>Ferramentas</w:t>
       </w:r>
+      <w:bookmarkEnd w:id="10"/>
     </w:p>
     <w:p>
       <w:pPr>
@@ -1119,7 +2024,19 @@
       </w:r>
       <w:proofErr w:type="spellEnd"/>
       <w:r>
-        <w:t xml:space="preserve"> – Versionamento do código;</w:t>
+        <w:t xml:space="preserve"> – Versionamento do código</w:t>
+      </w:r>
+      <w:r>
+        <w:t xml:space="preserve"> (</w:t>
+      </w:r>
+      <w:r>
+        <w:t>https://github.com/danielfilomena/RentCar.git</w:t>
+      </w:r>
+      <w:r>
+        <w:t>)</w:t>
+      </w:r>
+      <w:r>
+        <w:t>;</w:t>
       </w:r>
     </w:p>
     <w:p>
@@ -1156,9 +2073,11 @@
       <w:pPr>
         <w:pStyle w:val="Ttulo1"/>
       </w:pPr>
+      <w:bookmarkStart w:id="11" w:name="_Toc5731066"/>
       <w:r>
         <w:t>Equipe</w:t>
       </w:r>
+      <w:bookmarkEnd w:id="11"/>
     </w:p>
     <w:p>
       <w:pPr>
@@ -1176,6 +2095,9 @@
     <w:p>
       <w:pPr>
         <w:pStyle w:val="SemEspaamento"/>
+        <w:rPr>
+          <w:u w:val="single"/>
+        </w:rPr>
       </w:pPr>
       <w:r>
         <w:t>Daniel Ricardo;</w:t>
@@ -1292,7 +2214,7 @@
         <w:bCs/>
         <w:noProof/>
       </w:rPr>
-      <w:t>5</w:t>
+      <w:t>6</w:t>
     </w:r>
     <w:r>
       <w:rPr>
@@ -1351,7 +2273,7 @@
         <w:bCs/>
         <w:noProof/>
       </w:rPr>
-      <w:t>5</w:t>
+      <w:t>6</w:t>
     </w:r>
     <w:r>
       <w:rPr>
@@ -1445,7 +2367,7 @@
 
 <file path=word/numbering.xml><?xml version="1.0" encoding="utf-8"?>
 <w:numbering xmlns:wpc="http://schemas.microsoft.com/office/word/2010/wordprocessingCanvas" xmlns:mc="http://schemas.openxmlformats.org/markup-compatibility/2006" xmlns:o="urn:schemas-microsoft-com:office:office" xmlns:r="http://schemas.openxmlformats.org/officeDocument/2006/relationships" xmlns:m="http://schemas.openxmlformats.org/officeDocument/2006/math" xmlns:v="urn:schemas-microsoft-com:vml" xmlns:wp14="http://schemas.microsoft.com/office/word/2010/wordprocessingDrawing" xmlns:wp="http://schemas.openxmlformats.org/drawingml/2006/wordprocessingDrawing" xmlns:w10="urn:schemas-microsoft-com:office:word" xmlns:w="http://schemas.openxmlformats.org/wordprocessingml/2006/main" xmlns:w14="http://schemas.microsoft.com/office/word/2010/wordml" xmlns:w15="http://schemas.microsoft.com/office/word/2012/wordml" xmlns:wpg="http://schemas.microsoft.com/office/word/2010/wordprocessingGroup" xmlns:wpi="http://schemas.microsoft.com/office/word/2010/wordprocessingInk" xmlns:wne="http://schemas.microsoft.com/office/word/2006/wordml" xmlns:wps="http://schemas.microsoft.com/office/word/2010/wordprocessingShape" mc:Ignorable="w14 w15 wp14">
-  <w:abstractNum w:abstractNumId="0" w15:restartNumberingAfterBreak="0">
+  <w:abstractNum w:abstractNumId="0">
     <w:nsid w:val="163A538F"/>
     <w:multiLevelType w:val="hybridMultilevel"/>
     <w:tmpl w:val="9C6EA116"/>
@@ -1531,7 +2453,7 @@
       </w:pPr>
     </w:lvl>
   </w:abstractNum>
-  <w:abstractNum w:abstractNumId="1" w15:restartNumberingAfterBreak="0">
+  <w:abstractNum w:abstractNumId="1">
     <w:nsid w:val="1CFA4DC0"/>
     <w:multiLevelType w:val="hybridMultilevel"/>
     <w:tmpl w:val="ECFAB7A4"/>
@@ -1617,7 +2539,7 @@
       </w:pPr>
     </w:lvl>
   </w:abstractNum>
-  <w:abstractNum w:abstractNumId="2" w15:restartNumberingAfterBreak="0">
+  <w:abstractNum w:abstractNumId="2">
     <w:nsid w:val="234000CC"/>
     <w:multiLevelType w:val="hybridMultilevel"/>
     <w:tmpl w:val="953A758E"/>
@@ -1703,7 +2625,7 @@
       </w:pPr>
     </w:lvl>
   </w:abstractNum>
-  <w:abstractNum w:abstractNumId="3" w15:restartNumberingAfterBreak="0">
+  <w:abstractNum w:abstractNumId="3">
     <w:nsid w:val="24895EA8"/>
     <w:multiLevelType w:val="hybridMultilevel"/>
     <w:tmpl w:val="2F14725C"/>
@@ -1789,7 +2711,7 @@
       </w:pPr>
     </w:lvl>
   </w:abstractNum>
-  <w:abstractNum w:abstractNumId="4" w15:restartNumberingAfterBreak="0">
+  <w:abstractNum w:abstractNumId="4">
     <w:nsid w:val="30B24977"/>
     <w:multiLevelType w:val="hybridMultilevel"/>
     <w:tmpl w:val="2B1889B2"/>
@@ -1902,7 +2824,7 @@
       </w:rPr>
     </w:lvl>
   </w:abstractNum>
-  <w:abstractNum w:abstractNumId="5" w15:restartNumberingAfterBreak="0">
+  <w:abstractNum w:abstractNumId="5">
     <w:nsid w:val="39AB024E"/>
     <w:multiLevelType w:val="hybridMultilevel"/>
     <w:tmpl w:val="4FEEDF44"/>
@@ -1988,7 +2910,7 @@
       </w:pPr>
     </w:lvl>
   </w:abstractNum>
-  <w:abstractNum w:abstractNumId="6" w15:restartNumberingAfterBreak="0">
+  <w:abstractNum w:abstractNumId="6">
     <w:nsid w:val="4F646A96"/>
     <w:multiLevelType w:val="multilevel"/>
     <w:tmpl w:val="7A42C950"/>
@@ -2101,7 +3023,7 @@
       </w:rPr>
     </w:lvl>
   </w:abstractNum>
-  <w:abstractNum w:abstractNumId="7" w15:restartNumberingAfterBreak="0">
+  <w:abstractNum w:abstractNumId="7">
     <w:nsid w:val="5DC35023"/>
     <w:multiLevelType w:val="hybridMultilevel"/>
     <w:tmpl w:val="1FF0C1B6"/>
@@ -2187,7 +3109,7 @@
       </w:pPr>
     </w:lvl>
   </w:abstractNum>
-  <w:abstractNum w:abstractNumId="8" w15:restartNumberingAfterBreak="0">
+  <w:abstractNum w:abstractNumId="8">
     <w:nsid w:val="611D52A1"/>
     <w:multiLevelType w:val="hybridMultilevel"/>
     <w:tmpl w:val="72D02070"/>
@@ -2273,7 +3195,7 @@
       </w:pPr>
     </w:lvl>
   </w:abstractNum>
-  <w:abstractNum w:abstractNumId="9" w15:restartNumberingAfterBreak="0">
+  <w:abstractNum w:abstractNumId="9">
     <w:nsid w:val="695357E1"/>
     <w:multiLevelType w:val="hybridMultilevel"/>
     <w:tmpl w:val="5372B440"/>
@@ -2359,7 +3281,7 @@
       </w:pPr>
     </w:lvl>
   </w:abstractNum>
-  <w:abstractNum w:abstractNumId="10" w15:restartNumberingAfterBreak="0">
+  <w:abstractNum w:abstractNumId="10">
     <w:nsid w:val="73723E11"/>
     <w:multiLevelType w:val="hybridMultilevel"/>
     <w:tmpl w:val="A54CBDB6"/>
@@ -2985,6 +3907,7 @@
       <w:spacing w:after="0" w:line="240" w:lineRule="auto"/>
     </w:pPr>
     <w:tblPr>
+      <w:tblInd w:w="0" w:type="dxa"/>
       <w:tblBorders>
         <w:top w:val="single" w:sz="4" w:space="0" w:color="auto"/>
         <w:left w:val="single" w:sz="4" w:space="0" w:color="auto"/>
@@ -2993,6 +3916,12 @@
         <w:insideH w:val="single" w:sz="4" w:space="0" w:color="auto"/>
         <w:insideV w:val="single" w:sz="4" w:space="0" w:color="auto"/>
       </w:tblBorders>
+      <w:tblCellMar>
+        <w:top w:w="0" w:type="dxa"/>
+        <w:left w:w="108" w:type="dxa"/>
+        <w:bottom w:w="0" w:type="dxa"/>
+        <w:right w:w="108" w:type="dxa"/>
+      </w:tblCellMar>
     </w:tblPr>
   </w:style>
   <w:style w:type="character" w:customStyle="1" w:styleId="Ttulo1Char">
@@ -3036,6 +3965,44 @@
       <w:rFonts w:ascii="Segoe UI" w:hAnsi="Segoe UI" w:cs="Segoe UI"/>
       <w:sz w:val="18"/>
       <w:szCs w:val="18"/>
+    </w:rPr>
+  </w:style>
+  <w:style w:type="paragraph" w:styleId="CabealhodoSumrio">
+    <w:name w:val="TOC Heading"/>
+    <w:basedOn w:val="Ttulo1"/>
+    <w:next w:val="Normal"/>
+    <w:uiPriority w:val="39"/>
+    <w:unhideWhenUsed/>
+    <w:qFormat/>
+    <w:rsid w:val="006963E3"/>
+    <w:pPr>
+      <w:outlineLvl w:val="9"/>
+    </w:pPr>
+    <w:rPr>
+      <w:lang w:eastAsia="pt-BR"/>
+    </w:rPr>
+  </w:style>
+  <w:style w:type="paragraph" w:styleId="Sumrio1">
+    <w:name w:val="toc 1"/>
+    <w:basedOn w:val="Normal"/>
+    <w:next w:val="Normal"/>
+    <w:autoRedefine/>
+    <w:uiPriority w:val="39"/>
+    <w:unhideWhenUsed/>
+    <w:rsid w:val="006963E3"/>
+    <w:pPr>
+      <w:spacing w:after="100"/>
+    </w:pPr>
+  </w:style>
+  <w:style w:type="character" w:styleId="Hyperlink">
+    <w:name w:val="Hyperlink"/>
+    <w:basedOn w:val="Fontepargpadro"/>
+    <w:uiPriority w:val="99"/>
+    <w:unhideWhenUsed/>
+    <w:rsid w:val="006963E3"/>
+    <w:rPr>
+      <w:color w:val="0563C1" w:themeColor="hyperlink"/>
+      <w:u w:val="single"/>
     </w:rPr>
   </w:style>
 </w:styles>
@@ -3341,7 +4308,7 @@
 </file>
 
 <file path=customXml/itemProps1.xml><?xml version="1.0" encoding="utf-8"?>
-<ds:datastoreItem xmlns:ds="http://schemas.openxmlformats.org/officeDocument/2006/customXml" ds:itemID="{E4192A23-CB59-42AC-8E41-B2EF39EF57B9}">
+<ds:datastoreItem xmlns:ds="http://schemas.openxmlformats.org/officeDocument/2006/customXml" ds:itemID="{40E6587E-B431-4861-BE03-5652900B950B}">
   <ds:schemaRefs>
     <ds:schemaRef ds:uri="http://schemas.openxmlformats.org/officeDocument/2006/bibliography"/>
   </ds:schemaRefs>

</xml_diff>

<commit_message>
Alterado Documento de Especificação
</commit_message>
<xml_diff>
--- a/Documentos/RentCar - Especificação Funcional.docx
+++ b/Documentos/RentCar - Especificação Funcional.docx
@@ -1163,12 +1163,7 @@
             </w:r>
             <w:proofErr w:type="spellStart"/>
             <w:r>
-              <w:t>Gi</w:t>
-            </w:r>
-            <w:bookmarkStart w:id="1" w:name="_GoBack"/>
-            <w:bookmarkEnd w:id="1"/>
-            <w:r>
-              <w:t>thub</w:t>
+              <w:t>Github</w:t>
             </w:r>
             <w:proofErr w:type="spellEnd"/>
           </w:p>
@@ -1215,12 +1210,12 @@
       <w:pPr>
         <w:pStyle w:val="Ttulo1"/>
       </w:pPr>
-      <w:bookmarkStart w:id="2" w:name="_Toc5731057"/>
+      <w:bookmarkStart w:id="1" w:name="_Toc5731057"/>
       <w:r>
         <w:lastRenderedPageBreak/>
         <w:t>Introdução</w:t>
       </w:r>
-      <w:bookmarkEnd w:id="2"/>
+      <w:bookmarkEnd w:id="1"/>
     </w:p>
     <w:p>
       <w:pPr>
@@ -1243,6 +1238,16 @@
       <w:pPr>
         <w:pStyle w:val="SemEspaamento"/>
       </w:pPr>
+    </w:p>
+    <w:p>
+      <w:pPr>
+        <w:pStyle w:val="Ttulo1"/>
+      </w:pPr>
+      <w:bookmarkStart w:id="2" w:name="_GoBack"/>
+      <w:bookmarkEnd w:id="2"/>
+      <w:r>
+        <w:t>Premissas</w:t>
+      </w:r>
     </w:p>
     <w:p>
       <w:pPr>
@@ -1581,6 +1586,7 @@
         </w:numPr>
       </w:pPr>
       <w:r>
+        <w:lastRenderedPageBreak/>
         <w:t>CNH;</w:t>
       </w:r>
     </w:p>
@@ -1607,7 +1613,6 @@
       </w:pPr>
       <w:bookmarkStart w:id="7" w:name="_Toc5731062"/>
       <w:r>
-        <w:lastRenderedPageBreak/>
         <w:t>Reserva de Veículos</w:t>
       </w:r>
       <w:bookmarkEnd w:id="7"/>
@@ -1986,7 +1991,6 @@
       </w:pPr>
       <w:bookmarkStart w:id="10" w:name="_Toc5731065"/>
       <w:r>
-        <w:lastRenderedPageBreak/>
         <w:t>Ferramentas</w:t>
       </w:r>
       <w:bookmarkEnd w:id="10"/>
@@ -4308,7 +4312,7 @@
 </file>
 
 <file path=customXml/itemProps1.xml><?xml version="1.0" encoding="utf-8"?>
-<ds:datastoreItem xmlns:ds="http://schemas.openxmlformats.org/officeDocument/2006/customXml" ds:itemID="{40E6587E-B431-4861-BE03-5652900B950B}">
+<ds:datastoreItem xmlns:ds="http://schemas.openxmlformats.org/officeDocument/2006/customXml" ds:itemID="{6B76BDB1-87AE-4ADA-A4DD-238728220514}">
   <ds:schemaRefs>
     <ds:schemaRef ds:uri="http://schemas.openxmlformats.org/officeDocument/2006/bibliography"/>
   </ds:schemaRefs>

</xml_diff>

<commit_message>
Realizada a inclusão da descrição do prolema
</commit_message>
<xml_diff>
--- a/Documentos/RentCar - Especificação Funcional.docx
+++ b/Documentos/RentCar - Especificação Funcional.docx
@@ -203,6 +203,13 @@
     </w:p>
     <w:sdt>
       <w:sdtPr>
+        <w:rPr>
+          <w:rFonts w:asciiTheme="minorHAnsi" w:eastAsiaTheme="minorHAnsi" w:hAnsiTheme="minorHAnsi" w:cstheme="minorBidi"/>
+          <w:color w:val="auto"/>
+          <w:sz w:val="22"/>
+          <w:szCs w:val="22"/>
+          <w:lang w:eastAsia="en-US"/>
+        </w:rPr>
         <w:id w:val="-1878845188"/>
         <w:docPartObj>
           <w:docPartGallery w:val="Table of Contents"/>
@@ -211,13 +218,8 @@
       </w:sdtPr>
       <w:sdtEndPr>
         <w:rPr>
-          <w:rFonts w:asciiTheme="minorHAnsi" w:eastAsiaTheme="minorHAnsi" w:hAnsiTheme="minorHAnsi" w:cstheme="minorBidi"/>
           <w:b/>
           <w:bCs/>
-          <w:color w:val="auto"/>
-          <w:sz w:val="22"/>
-          <w:szCs w:val="22"/>
-          <w:lang w:eastAsia="en-US"/>
         </w:rPr>
       </w:sdtEndPr>
       <w:sdtContent>
@@ -236,7 +238,9 @@
               <w:tab w:val="right" w:leader="dot" w:pos="8494"/>
             </w:tabs>
             <w:rPr>
+              <w:rFonts w:eastAsiaTheme="minorEastAsia"/>
               <w:noProof/>
+              <w:lang w:eastAsia="pt-BR"/>
             </w:rPr>
           </w:pPr>
           <w:r>
@@ -248,7 +252,7 @@
           <w:r>
             <w:fldChar w:fldCharType="separate"/>
           </w:r>
-          <w:hyperlink w:anchor="_Toc5731056" w:history="1">
+          <w:hyperlink w:anchor="_Toc6337810" w:history="1">
             <w:r>
               <w:rPr>
                 <w:rStyle w:val="Hyperlink"/>
@@ -275,7 +279,7 @@
                 <w:noProof/>
                 <w:webHidden/>
               </w:rPr>
-              <w:instrText xml:space="preserve"> PAGEREF _Toc5731056 \h </w:instrText>
+              <w:instrText xml:space="preserve"> PAGEREF _Toc6337810 \h </w:instrText>
             </w:r>
             <w:r>
               <w:rPr>
@@ -313,10 +317,12 @@
               <w:tab w:val="right" w:leader="dot" w:pos="8494"/>
             </w:tabs>
             <w:rPr>
+              <w:rFonts w:eastAsiaTheme="minorEastAsia"/>
               <w:noProof/>
+              <w:lang w:eastAsia="pt-BR"/>
             </w:rPr>
           </w:pPr>
-          <w:hyperlink w:anchor="_Toc5731057" w:history="1">
+          <w:hyperlink w:anchor="_Toc6337811" w:history="1">
             <w:r>
               <w:rPr>
                 <w:rStyle w:val="Hyperlink"/>
@@ -343,7 +349,7 @@
                 <w:noProof/>
                 <w:webHidden/>
               </w:rPr>
-              <w:instrText xml:space="preserve"> PAGEREF _Toc5731057 \h </w:instrText>
+              <w:instrText xml:space="preserve"> PAGEREF _Toc6337811 \h </w:instrText>
             </w:r>
             <w:r>
               <w:rPr>
@@ -381,16 +387,18 @@
               <w:tab w:val="right" w:leader="dot" w:pos="8494"/>
             </w:tabs>
             <w:rPr>
+              <w:rFonts w:eastAsiaTheme="minorEastAsia"/>
               <w:noProof/>
+              <w:lang w:eastAsia="pt-BR"/>
             </w:rPr>
           </w:pPr>
-          <w:hyperlink w:anchor="_Toc5731058" w:history="1">
+          <w:hyperlink w:anchor="_Toc6337812" w:history="1">
             <w:r>
               <w:rPr>
                 <w:rStyle w:val="Hyperlink"/>
                 <w:noProof/>
               </w:rPr>
-              <w:t>Requisitos</w:t>
+              <w:t>Problema</w:t>
             </w:r>
             <w:r>
               <w:rPr>
@@ -411,7 +419,7 @@
                 <w:noProof/>
                 <w:webHidden/>
               </w:rPr>
-              <w:instrText xml:space="preserve"> PAGEREF _Toc5731058 \h </w:instrText>
+              <w:instrText xml:space="preserve"> PAGEREF _Toc6337812 \h </w:instrText>
             </w:r>
             <w:r>
               <w:rPr>
@@ -449,16 +457,18 @@
               <w:tab w:val="right" w:leader="dot" w:pos="8494"/>
             </w:tabs>
             <w:rPr>
+              <w:rFonts w:eastAsiaTheme="minorEastAsia"/>
               <w:noProof/>
+              <w:lang w:eastAsia="pt-BR"/>
             </w:rPr>
           </w:pPr>
-          <w:hyperlink w:anchor="_Toc5731059" w:history="1">
+          <w:hyperlink w:anchor="_Toc6337813" w:history="1">
             <w:r>
               <w:rPr>
                 <w:rStyle w:val="Hyperlink"/>
                 <w:noProof/>
               </w:rPr>
-              <w:t>Cadastro de Usuários</w:t>
+              <w:t>Requisitos</w:t>
             </w:r>
             <w:r>
               <w:rPr>
@@ -479,7 +489,7 @@
                 <w:noProof/>
                 <w:webHidden/>
               </w:rPr>
-              <w:instrText xml:space="preserve"> PAGEREF _Toc5731059 \h </w:instrText>
+              <w:instrText xml:space="preserve"> PAGEREF _Toc6337813 \h </w:instrText>
             </w:r>
             <w:r>
               <w:rPr>
@@ -517,16 +527,18 @@
               <w:tab w:val="right" w:leader="dot" w:pos="8494"/>
             </w:tabs>
             <w:rPr>
+              <w:rFonts w:eastAsiaTheme="minorEastAsia"/>
               <w:noProof/>
+              <w:lang w:eastAsia="pt-BR"/>
             </w:rPr>
           </w:pPr>
-          <w:hyperlink w:anchor="_Toc5731060" w:history="1">
+          <w:hyperlink w:anchor="_Toc6337814" w:history="1">
             <w:r>
               <w:rPr>
                 <w:rStyle w:val="Hyperlink"/>
                 <w:noProof/>
               </w:rPr>
-              <w:t>Cadastro de Veículos</w:t>
+              <w:t>Cadastro de Usuários</w:t>
             </w:r>
             <w:r>
               <w:rPr>
@@ -547,7 +559,7 @@
                 <w:noProof/>
                 <w:webHidden/>
               </w:rPr>
-              <w:instrText xml:space="preserve"> PAGEREF _Toc5731060 \h </w:instrText>
+              <w:instrText xml:space="preserve"> PAGEREF _Toc6337814 \h </w:instrText>
             </w:r>
             <w:r>
               <w:rPr>
@@ -585,16 +597,18 @@
               <w:tab w:val="right" w:leader="dot" w:pos="8494"/>
             </w:tabs>
             <w:rPr>
+              <w:rFonts w:eastAsiaTheme="minorEastAsia"/>
               <w:noProof/>
+              <w:lang w:eastAsia="pt-BR"/>
             </w:rPr>
           </w:pPr>
-          <w:hyperlink w:anchor="_Toc5731061" w:history="1">
+          <w:hyperlink w:anchor="_Toc6337815" w:history="1">
             <w:r>
               <w:rPr>
                 <w:rStyle w:val="Hyperlink"/>
                 <w:noProof/>
               </w:rPr>
-              <w:t>Cadastro de Cliente</w:t>
+              <w:t>Cadastro de Veículos</w:t>
             </w:r>
             <w:r>
               <w:rPr>
@@ -615,7 +629,7 @@
                 <w:noProof/>
                 <w:webHidden/>
               </w:rPr>
-              <w:instrText xml:space="preserve"> PAGEREF _Toc5731061 \h </w:instrText>
+              <w:instrText xml:space="preserve"> PAGEREF _Toc6337815 \h </w:instrText>
             </w:r>
             <w:r>
               <w:rPr>
@@ -653,16 +667,18 @@
               <w:tab w:val="right" w:leader="dot" w:pos="8494"/>
             </w:tabs>
             <w:rPr>
+              <w:rFonts w:eastAsiaTheme="minorEastAsia"/>
               <w:noProof/>
+              <w:lang w:eastAsia="pt-BR"/>
             </w:rPr>
           </w:pPr>
-          <w:hyperlink w:anchor="_Toc5731062" w:history="1">
+          <w:hyperlink w:anchor="_Toc6337816" w:history="1">
             <w:r>
               <w:rPr>
                 <w:rStyle w:val="Hyperlink"/>
                 <w:noProof/>
               </w:rPr>
-              <w:t>Reserva de Veículos</w:t>
+              <w:t>Cadastro de Cliente</w:t>
             </w:r>
             <w:r>
               <w:rPr>
@@ -683,7 +699,7 @@
                 <w:noProof/>
                 <w:webHidden/>
               </w:rPr>
-              <w:instrText xml:space="preserve"> PAGEREF _Toc5731062 \h </w:instrText>
+              <w:instrText xml:space="preserve"> PAGEREF _Toc6337816 \h </w:instrText>
             </w:r>
             <w:r>
               <w:rPr>
@@ -721,16 +737,18 @@
               <w:tab w:val="right" w:leader="dot" w:pos="8494"/>
             </w:tabs>
             <w:rPr>
+              <w:rFonts w:eastAsiaTheme="minorEastAsia"/>
               <w:noProof/>
+              <w:lang w:eastAsia="pt-BR"/>
             </w:rPr>
           </w:pPr>
-          <w:hyperlink w:anchor="_Toc5731063" w:history="1">
+          <w:hyperlink w:anchor="_Toc6337817" w:history="1">
             <w:r>
               <w:rPr>
                 <w:rStyle w:val="Hyperlink"/>
                 <w:noProof/>
               </w:rPr>
-              <w:t>Locação de Veículo</w:t>
+              <w:t>Reserva de Veículos</w:t>
             </w:r>
             <w:r>
               <w:rPr>
@@ -751,7 +769,7 @@
                 <w:noProof/>
                 <w:webHidden/>
               </w:rPr>
-              <w:instrText xml:space="preserve"> PAGEREF _Toc5731063 \h </w:instrText>
+              <w:instrText xml:space="preserve"> PAGEREF _Toc6337817 \h </w:instrText>
             </w:r>
             <w:r>
               <w:rPr>
@@ -789,16 +807,18 @@
               <w:tab w:val="right" w:leader="dot" w:pos="8494"/>
             </w:tabs>
             <w:rPr>
+              <w:rFonts w:eastAsiaTheme="minorEastAsia"/>
               <w:noProof/>
+              <w:lang w:eastAsia="pt-BR"/>
             </w:rPr>
           </w:pPr>
-          <w:hyperlink w:anchor="_Toc5731064" w:history="1">
+          <w:hyperlink w:anchor="_Toc6337818" w:history="1">
             <w:r>
               <w:rPr>
                 <w:rStyle w:val="Hyperlink"/>
                 <w:noProof/>
               </w:rPr>
-              <w:t>Devolução de Veículos</w:t>
+              <w:t>Locação de Veículo</w:t>
             </w:r>
             <w:r>
               <w:rPr>
@@ -819,7 +839,7 @@
                 <w:noProof/>
                 <w:webHidden/>
               </w:rPr>
-              <w:instrText xml:space="preserve"> PAGEREF _Toc5731064 \h </w:instrText>
+              <w:instrText xml:space="preserve"> PAGEREF _Toc6337818 \h </w:instrText>
             </w:r>
             <w:r>
               <w:rPr>
@@ -857,16 +877,18 @@
               <w:tab w:val="right" w:leader="dot" w:pos="8494"/>
             </w:tabs>
             <w:rPr>
+              <w:rFonts w:eastAsiaTheme="minorEastAsia"/>
               <w:noProof/>
+              <w:lang w:eastAsia="pt-BR"/>
             </w:rPr>
           </w:pPr>
-          <w:hyperlink w:anchor="_Toc5731065" w:history="1">
+          <w:hyperlink w:anchor="_Toc6337819" w:history="1">
             <w:r>
               <w:rPr>
                 <w:rStyle w:val="Hyperlink"/>
                 <w:noProof/>
               </w:rPr>
-              <w:t>Ferramentas</w:t>
+              <w:t>Devolução de Veículos</w:t>
             </w:r>
             <w:r>
               <w:rPr>
@@ -887,7 +909,7 @@
                 <w:noProof/>
                 <w:webHidden/>
               </w:rPr>
-              <w:instrText xml:space="preserve"> PAGEREF _Toc5731065 \h </w:instrText>
+              <w:instrText xml:space="preserve"> PAGEREF _Toc6337819 \h </w:instrText>
             </w:r>
             <w:r>
               <w:rPr>
@@ -907,7 +929,7 @@
                 <w:noProof/>
                 <w:webHidden/>
               </w:rPr>
-              <w:t>6</w:t>
+              <w:t>5</w:t>
             </w:r>
             <w:r>
               <w:rPr>
@@ -925,15 +947,87 @@
               <w:tab w:val="right" w:leader="dot" w:pos="8494"/>
             </w:tabs>
             <w:rPr>
+              <w:rFonts w:eastAsiaTheme="minorEastAsia"/>
               <w:noProof/>
+              <w:lang w:eastAsia="pt-BR"/>
             </w:rPr>
           </w:pPr>
-          <w:hyperlink w:anchor="_Toc5731066" w:history="1">
+          <w:hyperlink w:anchor="_Toc6337820" w:history="1">
             <w:r>
               <w:rPr>
                 <w:rStyle w:val="Hyperlink"/>
                 <w:noProof/>
               </w:rPr>
+              <w:t>Ferramentas</w:t>
+            </w:r>
+            <w:r>
+              <w:rPr>
+                <w:noProof/>
+                <w:webHidden/>
+              </w:rPr>
+              <w:tab/>
+            </w:r>
+            <w:r>
+              <w:rPr>
+                <w:noProof/>
+                <w:webHidden/>
+              </w:rPr>
+              <w:fldChar w:fldCharType="begin"/>
+            </w:r>
+            <w:r>
+              <w:rPr>
+                <w:noProof/>
+                <w:webHidden/>
+              </w:rPr>
+              <w:instrText xml:space="preserve"> PAGEREF _Toc6337820 \h </w:instrText>
+            </w:r>
+            <w:r>
+              <w:rPr>
+                <w:noProof/>
+                <w:webHidden/>
+              </w:rPr>
+            </w:r>
+            <w:r>
+              <w:rPr>
+                <w:noProof/>
+                <w:webHidden/>
+              </w:rPr>
+              <w:fldChar w:fldCharType="separate"/>
+            </w:r>
+            <w:r>
+              <w:rPr>
+                <w:noProof/>
+                <w:webHidden/>
+              </w:rPr>
+              <w:t>6</w:t>
+            </w:r>
+            <w:r>
+              <w:rPr>
+                <w:noProof/>
+                <w:webHidden/>
+              </w:rPr>
+              <w:fldChar w:fldCharType="end"/>
+            </w:r>
+          </w:hyperlink>
+        </w:p>
+        <w:p>
+          <w:pPr>
+            <w:pStyle w:val="Sumrio1"/>
+            <w:tabs>
+              <w:tab w:val="right" w:leader="dot" w:pos="8494"/>
+            </w:tabs>
+            <w:rPr>
+              <w:rFonts w:eastAsiaTheme="minorEastAsia"/>
+              <w:noProof/>
+              <w:lang w:eastAsia="pt-BR"/>
+            </w:rPr>
+          </w:pPr>
+          <w:hyperlink w:anchor="_Toc6337821" w:history="1">
+            <w:r>
+              <w:rPr>
+                <w:rStyle w:val="Hyperlink"/>
+                <w:noProof/>
+              </w:rPr>
               <w:t>Equipe</w:t>
             </w:r>
             <w:r>
@@ -955,7 +1049,7 @@
                 <w:noProof/>
                 <w:webHidden/>
               </w:rPr>
-              <w:instrText xml:space="preserve"> PAGEREF _Toc5731066 \h </w:instrText>
+              <w:instrText xml:space="preserve"> PAGEREF _Toc6337821 \h </w:instrText>
             </w:r>
             <w:r>
               <w:rPr>
@@ -1001,15 +1095,17 @@
       <w:pPr>
         <w:pStyle w:val="Ttulo1"/>
       </w:pPr>
+      <w:bookmarkStart w:id="0" w:name="_GoBack"/>
+      <w:bookmarkEnd w:id="0"/>
       <w:r>
         <w:br w:type="page"/>
       </w:r>
-      <w:bookmarkStart w:id="0" w:name="_Toc5731056"/>
+      <w:bookmarkStart w:id="1" w:name="_Toc6337810"/>
       <w:r>
         <w:lastRenderedPageBreak/>
         <w:t>Versão do Documento</w:t>
       </w:r>
-      <w:bookmarkEnd w:id="0"/>
+      <w:bookmarkEnd w:id="1"/>
     </w:p>
     <w:p>
       <w:pPr>
@@ -1195,6 +1291,60 @@
           </w:p>
         </w:tc>
       </w:tr>
+      <w:tr>
+        <w:tc>
+          <w:tcPr>
+            <w:tcW w:w="1271" w:type="dxa"/>
+          </w:tcPr>
+          <w:p>
+            <w:pPr>
+              <w:pStyle w:val="SemEspaamento"/>
+            </w:pPr>
+            <w:r>
+              <w:t>003</w:t>
+            </w:r>
+          </w:p>
+        </w:tc>
+        <w:tc>
+          <w:tcPr>
+            <w:tcW w:w="3827" w:type="dxa"/>
+          </w:tcPr>
+          <w:p>
+            <w:pPr>
+              <w:pStyle w:val="SemEspaamento"/>
+            </w:pPr>
+            <w:r>
+              <w:t>Incluído Descritivo do Problema</w:t>
+            </w:r>
+          </w:p>
+        </w:tc>
+        <w:tc>
+          <w:tcPr>
+            <w:tcW w:w="1985" w:type="dxa"/>
+          </w:tcPr>
+          <w:p>
+            <w:pPr>
+              <w:pStyle w:val="SemEspaamento"/>
+            </w:pPr>
+            <w:r>
+              <w:t>Daniel Ricardo</w:t>
+            </w:r>
+          </w:p>
+        </w:tc>
+        <w:tc>
+          <w:tcPr>
+            <w:tcW w:w="1411" w:type="dxa"/>
+          </w:tcPr>
+          <w:p>
+            <w:pPr>
+              <w:pStyle w:val="SemEspaamento"/>
+            </w:pPr>
+            <w:r>
+              <w:t>16/04/2019</w:t>
+            </w:r>
+          </w:p>
+        </w:tc>
+      </w:tr>
     </w:tbl>
     <w:p>
       <w:pPr>
@@ -1210,12 +1360,12 @@
       <w:pPr>
         <w:pStyle w:val="Ttulo1"/>
       </w:pPr>
-      <w:bookmarkStart w:id="1" w:name="_Toc5731057"/>
+      <w:bookmarkStart w:id="2" w:name="_Toc6337811"/>
       <w:r>
         <w:lastRenderedPageBreak/>
         <w:t>Introdução</w:t>
       </w:r>
-      <w:bookmarkEnd w:id="1"/>
+      <w:bookmarkEnd w:id="2"/>
     </w:p>
     <w:p>
       <w:pPr>
@@ -1243,21 +1393,46 @@
       <w:pPr>
         <w:pStyle w:val="Ttulo1"/>
       </w:pPr>
-      <w:bookmarkStart w:id="2" w:name="_GoBack"/>
-      <w:bookmarkEnd w:id="2"/>
-      <w:r>
-        <w:t>Premissas</w:t>
-      </w:r>
-    </w:p>
+      <w:bookmarkStart w:id="3" w:name="_Toc6337812"/>
+      <w:r>
+        <w:t>Problema</w:t>
+      </w:r>
+      <w:bookmarkEnd w:id="3"/>
+    </w:p>
+    <w:p/>
+    <w:p>
+      <w:pPr>
+        <w:pStyle w:val="SemEspaamento"/>
+        <w:ind w:firstLine="708"/>
+      </w:pPr>
+      <w:r>
+        <w:t xml:space="preserve">Locadora possui dificuldade em deixar o veículos reservados ao seus clientes, pois não possui um controle de agendamento de seus veículos que estão disponíveis e os que estão locados. </w:t>
+      </w:r>
+    </w:p>
+    <w:p>
+      <w:pPr>
+        <w:pStyle w:val="SemEspaamento"/>
+      </w:pPr>
+    </w:p>
+    <w:p>
+      <w:pPr>
+        <w:pStyle w:val="SemEspaamento"/>
+        <w:ind w:firstLine="708"/>
+      </w:pPr>
+      <w:r>
+        <w:t>Com a funcionalidade de reserva, a locadora irá conseguir realizar controle dos veículos locados e os que estão disponíveis, assim poderá realizar a reserva de acordo com a necessidade do cliente.</w:t>
+      </w:r>
+    </w:p>
+    <w:p/>
     <w:p>
       <w:pPr>
         <w:pStyle w:val="Ttulo1"/>
       </w:pPr>
-      <w:bookmarkStart w:id="3" w:name="_Toc5731058"/>
+      <w:bookmarkStart w:id="4" w:name="_Toc6337813"/>
       <w:r>
         <w:t>Requisitos</w:t>
       </w:r>
-      <w:bookmarkEnd w:id="3"/>
+      <w:bookmarkEnd w:id="4"/>
     </w:p>
     <w:p>
       <w:pPr>
@@ -1345,11 +1520,11 @@
       <w:pPr>
         <w:pStyle w:val="Ttulo1"/>
       </w:pPr>
-      <w:bookmarkStart w:id="4" w:name="_Toc5731059"/>
+      <w:bookmarkStart w:id="5" w:name="_Toc6337814"/>
       <w:r>
         <w:t>Cadastro de Usuários</w:t>
       </w:r>
-      <w:bookmarkEnd w:id="4"/>
+      <w:bookmarkEnd w:id="5"/>
     </w:p>
     <w:p>
       <w:pPr>
@@ -1429,11 +1604,11 @@
       <w:pPr>
         <w:pStyle w:val="Ttulo1"/>
       </w:pPr>
-      <w:bookmarkStart w:id="5" w:name="_Toc5731060"/>
+      <w:bookmarkStart w:id="6" w:name="_Toc6337815"/>
       <w:r>
         <w:t>Cadastro de Veículos</w:t>
       </w:r>
-      <w:bookmarkEnd w:id="5"/>
+      <w:bookmarkEnd w:id="6"/>
     </w:p>
     <w:p>
       <w:pPr>
@@ -1520,6 +1695,7 @@
         </w:numPr>
       </w:pPr>
       <w:r>
+        <w:lastRenderedPageBreak/>
         <w:t>Valor de locação;</w:t>
       </w:r>
     </w:p>
@@ -1532,11 +1708,11 @@
       <w:pPr>
         <w:pStyle w:val="Ttulo1"/>
       </w:pPr>
-      <w:bookmarkStart w:id="6" w:name="_Toc5731061"/>
+      <w:bookmarkStart w:id="7" w:name="_Toc6337816"/>
       <w:r>
         <w:t>Cadastro de Cliente</w:t>
       </w:r>
-      <w:bookmarkEnd w:id="6"/>
+      <w:bookmarkEnd w:id="7"/>
     </w:p>
     <w:p/>
     <w:p>
@@ -1586,7 +1762,6 @@
         </w:numPr>
       </w:pPr>
       <w:r>
-        <w:lastRenderedPageBreak/>
         <w:t>CNH;</w:t>
       </w:r>
     </w:p>
@@ -1611,11 +1786,11 @@
       <w:pPr>
         <w:pStyle w:val="Ttulo1"/>
       </w:pPr>
-      <w:bookmarkStart w:id="7" w:name="_Toc5731062"/>
+      <w:bookmarkStart w:id="8" w:name="_Toc6337817"/>
       <w:r>
         <w:t>Reserva de Veículos</w:t>
       </w:r>
-      <w:bookmarkEnd w:id="7"/>
+      <w:bookmarkEnd w:id="8"/>
     </w:p>
     <w:p>
       <w:pPr>
@@ -1717,11 +1892,11 @@
       <w:pPr>
         <w:pStyle w:val="Ttulo1"/>
       </w:pPr>
-      <w:bookmarkStart w:id="8" w:name="_Toc5731063"/>
+      <w:bookmarkStart w:id="9" w:name="_Toc6337818"/>
       <w:r>
         <w:t>Locação de Veículo</w:t>
       </w:r>
-      <w:bookmarkEnd w:id="8"/>
+      <w:bookmarkEnd w:id="9"/>
     </w:p>
     <w:p>
       <w:pPr>
@@ -1837,11 +2012,11 @@
       <w:pPr>
         <w:pStyle w:val="Ttulo1"/>
       </w:pPr>
-      <w:bookmarkStart w:id="9" w:name="_Toc5731064"/>
+      <w:bookmarkStart w:id="10" w:name="_Toc6337819"/>
       <w:r>
         <w:t>Devolução de Veículos</w:t>
       </w:r>
-      <w:bookmarkEnd w:id="9"/>
+      <w:bookmarkEnd w:id="10"/>
     </w:p>
     <w:p>
       <w:pPr>
@@ -1901,6 +2076,7 @@
         </w:numPr>
       </w:pPr>
       <w:r>
+        <w:lastRenderedPageBreak/>
         <w:t>Nome do cliente;</w:t>
       </w:r>
     </w:p>
@@ -1989,11 +2165,11 @@
       <w:pPr>
         <w:pStyle w:val="Ttulo1"/>
       </w:pPr>
-      <w:bookmarkStart w:id="10" w:name="_Toc5731065"/>
+      <w:bookmarkStart w:id="11" w:name="_Toc6337820"/>
       <w:r>
         <w:t>Ferramentas</w:t>
       </w:r>
-      <w:bookmarkEnd w:id="10"/>
+      <w:bookmarkEnd w:id="11"/>
     </w:p>
     <w:p>
       <w:pPr>
@@ -2077,11 +2253,11 @@
       <w:pPr>
         <w:pStyle w:val="Ttulo1"/>
       </w:pPr>
-      <w:bookmarkStart w:id="11" w:name="_Toc5731066"/>
+      <w:bookmarkStart w:id="12" w:name="_Toc6337821"/>
       <w:r>
         <w:t>Equipe</w:t>
       </w:r>
-      <w:bookmarkEnd w:id="11"/>
+      <w:bookmarkEnd w:id="12"/>
     </w:p>
     <w:p>
       <w:pPr>
@@ -2218,7 +2394,7 @@
         <w:bCs/>
         <w:noProof/>
       </w:rPr>
-      <w:t>6</w:t>
+      <w:t>2</w:t>
     </w:r>
     <w:r>
       <w:rPr>
@@ -4312,7 +4488,7 @@
 </file>
 
 <file path=customXml/itemProps1.xml><?xml version="1.0" encoding="utf-8"?>
-<ds:datastoreItem xmlns:ds="http://schemas.openxmlformats.org/officeDocument/2006/customXml" ds:itemID="{6B76BDB1-87AE-4ADA-A4DD-238728220514}">
+<ds:datastoreItem xmlns:ds="http://schemas.openxmlformats.org/officeDocument/2006/customXml" ds:itemID="{D4D2B656-08C4-4B4E-951B-01F788256DC0}">
   <ds:schemaRefs>
     <ds:schemaRef ds:uri="http://schemas.openxmlformats.org/officeDocument/2006/bibliography"/>
   </ds:schemaRefs>

</xml_diff>